<commit_message>
Megújoló Energia oldal létrehozatala és szöveg beillesztése
</commit_message>
<xml_diff>
--- a/projektnaplo_Hauzman_Viktor .docx
+++ b/projektnaplo_Hauzman_Viktor .docx
@@ -1017,7 +1017,7 @@
                 <w:sz w:val="22"/>
                 <w:shd w:fill="auto" w:val="clear"/>
               </w:rPr>
-              <w:t xml:space="preserve">01.26</w:t>
+              <w:t xml:space="preserve">02.04</w:t>
             </w:r>
           </w:p>
         </w:tc>
@@ -1059,7 +1059,7 @@
                 <w:sz w:val="22"/>
                 <w:shd w:fill="auto" w:val="clear"/>
               </w:rPr>
-              <w:t xml:space="preserve">01.24</w:t>
+              <w:t xml:space="preserve">02.04</w:t>
             </w:r>
           </w:p>
         </w:tc>
@@ -1149,7 +1149,7 @@
                 <w:sz w:val="22"/>
                 <w:shd w:fill="auto" w:val="clear"/>
               </w:rPr>
-              <w:t xml:space="preserve">01.30</w:t>
+              <w:t xml:space="preserve">02.04</w:t>
             </w:r>
           </w:p>
         </w:tc>
@@ -1191,7 +1191,7 @@
                 <w:sz w:val="22"/>
                 <w:shd w:fill="auto" w:val="clear"/>
               </w:rPr>
-              <w:t xml:space="preserve">01.29</w:t>
+              <w:t xml:space="preserve">02.04</w:t>
             </w:r>
           </w:p>
         </w:tc>
@@ -1281,18 +1281,7 @@
                 <w:sz w:val="22"/>
                 <w:shd w:fill="auto" w:val="clear"/>
               </w:rPr>
-              <w:t xml:space="preserve">02.</w:t>
-            </w:r>
-            <w:r>
-              <w:rPr>
-                <w:rFonts w:ascii="Calibri" w:hAnsi="Calibri" w:cs="Calibri" w:eastAsia="Calibri"/>
-                <w:color w:val="auto"/>
-                <w:spacing w:val="0"/>
-                <w:position w:val="0"/>
-                <w:sz w:val="22"/>
-                <w:shd w:fill="auto" w:val="clear"/>
-              </w:rPr>
-              <w:t xml:space="preserve">05</w:t>
+              <w:t xml:space="preserve">02.05</w:t>
             </w:r>
           </w:p>
         </w:tc>
@@ -1414,18 +1403,7 @@
                 <w:sz w:val="22"/>
                 <w:shd w:fill="auto" w:val="clear"/>
               </w:rPr>
-              <w:t xml:space="preserve">02.0</w:t>
-            </w:r>
-            <w:r>
-              <w:rPr>
-                <w:rFonts w:ascii="Calibri" w:hAnsi="Calibri" w:cs="Calibri" w:eastAsia="Calibri"/>
-                <w:color w:val="auto"/>
-                <w:spacing w:val="0"/>
-                <w:position w:val="0"/>
-                <w:sz w:val="22"/>
-                <w:shd w:fill="auto" w:val="clear"/>
-              </w:rPr>
-              <w:t xml:space="preserve">5</w:t>
+              <w:t xml:space="preserve">02.05</w:t>
             </w:r>
           </w:p>
         </w:tc>
@@ -1658,7 +1636,6 @@
                 <w:spacing w:val="0"/>
                 <w:position w:val="0"/>
                 <w:sz w:val="22"/>
-                <w:shd w:fill="auto" w:val="clear"/>
               </w:rPr>
             </w:pPr>
             <w:r>
@@ -1704,6 +1681,17 @@
                 <w:shd w:fill="auto" w:val="clear"/>
               </w:rPr>
             </w:pPr>
+            <w:r>
+              <w:rPr>
+                <w:rFonts w:ascii="Calibri" w:hAnsi="Calibri" w:cs="Calibri" w:eastAsia="Calibri"/>
+                <w:color w:val="auto"/>
+                <w:spacing w:val="0"/>
+                <w:position w:val="0"/>
+                <w:sz w:val="22"/>
+                <w:shd w:fill="auto" w:val="clear"/>
+              </w:rPr>
+              <w:t xml:space="preserve">02.02</w:t>
+            </w:r>
           </w:p>
         </w:tc>
       </w:tr>

</xml_diff>

<commit_message>
BS változtatások, CSS változtatások, és vissza jelzés létrehozása
</commit_message>
<xml_diff>
--- a/projektnaplo_Hauzman_Viktor .docx
+++ b/projektnaplo_Hauzman_Viktor .docx
@@ -1281,7 +1281,18 @@
                 <w:sz w:val="22"/>
                 <w:shd w:fill="auto" w:val="clear"/>
               </w:rPr>
-              <w:t xml:space="preserve">02.05</w:t>
+              <w:t xml:space="preserve">02.</w:t>
+            </w:r>
+            <w:r>
+              <w:rPr>
+                <w:rFonts w:ascii="Calibri" w:hAnsi="Calibri" w:cs="Calibri" w:eastAsia="Calibri"/>
+                <w:color w:val="auto"/>
+                <w:spacing w:val="0"/>
+                <w:position w:val="0"/>
+                <w:sz w:val="22"/>
+                <w:shd w:fill="auto" w:val="clear"/>
+              </w:rPr>
+              <w:t xml:space="preserve">06</w:t>
             </w:r>
           </w:p>
         </w:tc>
@@ -1315,6 +1326,17 @@
                 <w:shd w:fill="auto" w:val="clear"/>
               </w:rPr>
             </w:pPr>
+            <w:r>
+              <w:rPr>
+                <w:rFonts w:ascii="Calibri" w:hAnsi="Calibri" w:cs="Calibri" w:eastAsia="Calibri"/>
+                <w:color w:val="auto"/>
+                <w:spacing w:val="0"/>
+                <w:position w:val="0"/>
+                <w:sz w:val="22"/>
+                <w:shd w:fill="auto" w:val="clear"/>
+              </w:rPr>
+              <w:t xml:space="preserve">02.06</w:t>
+            </w:r>
           </w:p>
         </w:tc>
       </w:tr>
@@ -1403,7 +1425,18 @@
                 <w:sz w:val="22"/>
                 <w:shd w:fill="auto" w:val="clear"/>
               </w:rPr>
-              <w:t xml:space="preserve">02.05</w:t>
+              <w:t xml:space="preserve">02.</w:t>
+            </w:r>
+            <w:r>
+              <w:rPr>
+                <w:rFonts w:ascii="Calibri" w:hAnsi="Calibri" w:cs="Calibri" w:eastAsia="Calibri"/>
+                <w:color w:val="auto"/>
+                <w:spacing w:val="0"/>
+                <w:position w:val="0"/>
+                <w:sz w:val="22"/>
+                <w:shd w:fill="auto" w:val="clear"/>
+              </w:rPr>
+              <w:t xml:space="preserve">06</w:t>
             </w:r>
           </w:p>
         </w:tc>
@@ -1437,6 +1470,17 @@
                 <w:shd w:fill="auto" w:val="clear"/>
               </w:rPr>
             </w:pPr>
+            <w:r>
+              <w:rPr>
+                <w:rFonts w:ascii="Calibri" w:hAnsi="Calibri" w:cs="Calibri" w:eastAsia="Calibri"/>
+                <w:color w:val="auto"/>
+                <w:spacing w:val="0"/>
+                <w:position w:val="0"/>
+                <w:sz w:val="22"/>
+                <w:shd w:fill="auto" w:val="clear"/>
+              </w:rPr>
+              <w:t xml:space="preserve">02.06</w:t>
+            </w:r>
           </w:p>
         </w:tc>
       </w:tr>
@@ -1472,7 +1516,6 @@
                 <w:spacing w:val="0"/>
                 <w:position w:val="0"/>
                 <w:sz w:val="22"/>
-                <w:shd w:fill="auto" w:val="clear"/>
               </w:rPr>
             </w:pPr>
             <w:r>
@@ -1515,7 +1558,6 @@
                 <w:spacing w:val="0"/>
                 <w:position w:val="0"/>
                 <w:sz w:val="22"/>
-                <w:shd w:fill="auto" w:val="clear"/>
               </w:rPr>
             </w:pPr>
             <w:r>
@@ -1558,7 +1600,6 @@
                 <w:spacing w:val="0"/>
                 <w:position w:val="0"/>
                 <w:sz w:val="22"/>
-                <w:shd w:fill="auto" w:val="clear"/>
               </w:rPr>
             </w:pPr>
             <w:r>
@@ -1607,7 +1648,6 @@
                 <w:spacing w:val="0"/>
                 <w:position w:val="0"/>
                 <w:sz w:val="22"/>
-                <w:shd w:fill="auto" w:val="clear"/>
               </w:rPr>
             </w:pPr>
             <w:r>
@@ -1694,19 +1734,29 @@
                 <w:spacing w:val="0"/>
                 <w:position w:val="0"/>
                 <w:sz w:val="22"/>
-                <w:shd w:fill="auto" w:val="clear"/>
-              </w:rPr>
-            </w:pPr>
-            <w:r>
-              <w:rPr>
-                <w:rFonts w:ascii="Calibri" w:hAnsi="Calibri" w:cs="Calibri" w:eastAsia="Calibri"/>
-                <w:color w:val="auto"/>
-                <w:spacing w:val="0"/>
-                <w:position w:val="0"/>
-                <w:sz w:val="22"/>
-                <w:shd w:fill="auto" w:val="clear"/>
-              </w:rPr>
-              <w:t xml:space="preserve">02.06</w:t>
+              </w:rPr>
+            </w:pPr>
+            <w:r>
+              <w:rPr>
+                <w:rFonts w:ascii="Calibri" w:hAnsi="Calibri" w:cs="Calibri" w:eastAsia="Calibri"/>
+                <w:color w:val="auto"/>
+                <w:spacing w:val="0"/>
+                <w:position w:val="0"/>
+                <w:sz w:val="22"/>
+                <w:shd w:fill="auto" w:val="clear"/>
+              </w:rPr>
+              <w:t xml:space="preserve">02.0</w:t>
+            </w:r>
+            <w:r>
+              <w:rPr>
+                <w:rFonts w:ascii="Calibri" w:hAnsi="Calibri" w:cs="Calibri" w:eastAsia="Calibri"/>
+                <w:color w:val="auto"/>
+                <w:spacing w:val="0"/>
+                <w:position w:val="0"/>
+                <w:sz w:val="22"/>
+                <w:shd w:fill="auto" w:val="clear"/>
+              </w:rPr>
+              <w:t xml:space="preserve">7</w:t>
             </w:r>
           </w:p>
         </w:tc>

</xml_diff>

<commit_message>
Utolsó változatások, táblázat, projekt leírás
</commit_message>
<xml_diff>
--- a/projektnaplo_Hauzman_Viktor .docx
+++ b/projektnaplo_Hauzman_Viktor .docx
@@ -1281,18 +1281,7 @@
                 <w:sz w:val="22"/>
                 <w:shd w:fill="auto" w:val="clear"/>
               </w:rPr>
-              <w:t xml:space="preserve">02.</w:t>
-            </w:r>
-            <w:r>
-              <w:rPr>
-                <w:rFonts w:ascii="Calibri" w:hAnsi="Calibri" w:cs="Calibri" w:eastAsia="Calibri"/>
-                <w:color w:val="auto"/>
-                <w:spacing w:val="0"/>
-                <w:position w:val="0"/>
-                <w:sz w:val="22"/>
-                <w:shd w:fill="auto" w:val="clear"/>
-              </w:rPr>
-              <w:t xml:space="preserve">06</w:t>
+              <w:t xml:space="preserve">02.06</w:t>
             </w:r>
           </w:p>
         </w:tc>
@@ -1323,7 +1312,6 @@
                 <w:spacing w:val="0"/>
                 <w:position w:val="0"/>
                 <w:sz w:val="22"/>
-                <w:shd w:fill="auto" w:val="clear"/>
               </w:rPr>
             </w:pPr>
             <w:r>
@@ -1425,18 +1413,7 @@
                 <w:sz w:val="22"/>
                 <w:shd w:fill="auto" w:val="clear"/>
               </w:rPr>
-              <w:t xml:space="preserve">02.</w:t>
-            </w:r>
-            <w:r>
-              <w:rPr>
-                <w:rFonts w:ascii="Calibri" w:hAnsi="Calibri" w:cs="Calibri" w:eastAsia="Calibri"/>
-                <w:color w:val="auto"/>
-                <w:spacing w:val="0"/>
-                <w:position w:val="0"/>
-                <w:sz w:val="22"/>
-                <w:shd w:fill="auto" w:val="clear"/>
-              </w:rPr>
-              <w:t xml:space="preserve">06</w:t>
+              <w:t xml:space="preserve">02.06</w:t>
             </w:r>
           </w:p>
         </w:tc>
@@ -1467,7 +1444,6 @@
                 <w:spacing w:val="0"/>
                 <w:position w:val="0"/>
                 <w:sz w:val="22"/>
-                <w:shd w:fill="auto" w:val="clear"/>
               </w:rPr>
             </w:pPr>
             <w:r>
@@ -1705,6 +1681,83 @@
               </w:rPr>
               <w:t xml:space="preserve">és</w:t>
             </w:r>
+            <w:r>
+              <w:rPr>
+                <w:rFonts w:ascii="Calibri" w:hAnsi="Calibri" w:cs="Calibri" w:eastAsia="Calibri"/>
+                <w:color w:val="auto"/>
+                <w:spacing w:val="0"/>
+                <w:position w:val="0"/>
+                <w:sz w:val="22"/>
+                <w:shd w:fill="auto" w:val="clear"/>
+              </w:rPr>
+              <w:t xml:space="preserve">, utols</w:t>
+            </w:r>
+            <w:r>
+              <w:rPr>
+                <w:rFonts w:ascii="Calibri" w:hAnsi="Calibri" w:cs="Calibri" w:eastAsia="Calibri"/>
+                <w:color w:val="auto"/>
+                <w:spacing w:val="0"/>
+                <w:position w:val="0"/>
+                <w:sz w:val="22"/>
+                <w:shd w:fill="auto" w:val="clear"/>
+              </w:rPr>
+              <w:t xml:space="preserve">ó</w:t>
+            </w:r>
+            <w:r>
+              <w:rPr>
+                <w:rFonts w:ascii="Calibri" w:hAnsi="Calibri" w:cs="Calibri" w:eastAsia="Calibri"/>
+                <w:color w:val="auto"/>
+                <w:spacing w:val="0"/>
+                <w:position w:val="0"/>
+                <w:sz w:val="22"/>
+                <w:shd w:fill="auto" w:val="clear"/>
+              </w:rPr>
+              <w:t xml:space="preserve"> v</w:t>
+            </w:r>
+            <w:r>
+              <w:rPr>
+                <w:rFonts w:ascii="Calibri" w:hAnsi="Calibri" w:cs="Calibri" w:eastAsia="Calibri"/>
+                <w:color w:val="auto"/>
+                <w:spacing w:val="0"/>
+                <w:position w:val="0"/>
+                <w:sz w:val="22"/>
+                <w:shd w:fill="auto" w:val="clear"/>
+              </w:rPr>
+              <w:t xml:space="preserve">á</w:t>
+            </w:r>
+            <w:r>
+              <w:rPr>
+                <w:rFonts w:ascii="Calibri" w:hAnsi="Calibri" w:cs="Calibri" w:eastAsia="Calibri"/>
+                <w:color w:val="auto"/>
+                <w:spacing w:val="0"/>
+                <w:position w:val="0"/>
+                <w:sz w:val="22"/>
+                <w:shd w:fill="auto" w:val="clear"/>
+              </w:rPr>
+              <w:t xml:space="preserve">ltoztat</w:t>
+            </w:r>
+            <w:r>
+              <w:rPr>
+                <w:rFonts w:ascii="Calibri" w:hAnsi="Calibri" w:cs="Calibri" w:eastAsia="Calibri"/>
+                <w:color w:val="auto"/>
+                <w:spacing w:val="0"/>
+                <w:position w:val="0"/>
+                <w:sz w:val="22"/>
+                <w:shd w:fill="auto" w:val="clear"/>
+              </w:rPr>
+              <w:t xml:space="preserve">á</w:t>
+            </w:r>
+            <w:r>
+              <w:rPr>
+                <w:rFonts w:ascii="Calibri" w:hAnsi="Calibri" w:cs="Calibri" w:eastAsia="Calibri"/>
+                <w:color w:val="auto"/>
+                <w:spacing w:val="0"/>
+                <w:position w:val="0"/>
+                <w:sz w:val="22"/>
+                <w:shd w:fill="auto" w:val="clear"/>
+              </w:rPr>
+              <w:t xml:space="preserve">sok</w:t>
+            </w:r>
           </w:p>
         </w:tc>
         <w:tc>
@@ -1745,18 +1798,7 @@
                 <w:sz w:val="22"/>
                 <w:shd w:fill="auto" w:val="clear"/>
               </w:rPr>
-              <w:t xml:space="preserve">02.0</w:t>
-            </w:r>
-            <w:r>
-              <w:rPr>
-                <w:rFonts w:ascii="Calibri" w:hAnsi="Calibri" w:cs="Calibri" w:eastAsia="Calibri"/>
-                <w:color w:val="auto"/>
-                <w:spacing w:val="0"/>
-                <w:position w:val="0"/>
-                <w:sz w:val="22"/>
-                <w:shd w:fill="auto" w:val="clear"/>
-              </w:rPr>
-              <w:t xml:space="preserve">7</w:t>
+              <w:t xml:space="preserve">02.07</w:t>
             </w:r>
           </w:p>
         </w:tc>
@@ -1790,6 +1832,17 @@
                 <w:shd w:fill="auto" w:val="clear"/>
               </w:rPr>
             </w:pPr>
+            <w:r>
+              <w:rPr>
+                <w:rFonts w:ascii="Calibri" w:hAnsi="Calibri" w:cs="Calibri" w:eastAsia="Calibri"/>
+                <w:color w:val="auto"/>
+                <w:spacing w:val="0"/>
+                <w:position w:val="0"/>
+                <w:sz w:val="22"/>
+                <w:shd w:fill="auto" w:val="clear"/>
+              </w:rPr>
+              <w:t xml:space="preserve">02.07</w:t>
+            </w:r>
           </w:p>
         </w:tc>
       </w:tr>
@@ -2597,6 +2650,1744 @@
           <w:shd w:fill="auto" w:val="clear"/>
         </w:rPr>
       </w:pPr>
+      <w:r>
+        <w:rPr>
+          <w:rFonts w:ascii="Cambria" w:hAnsi="Cambria" w:cs="Cambria" w:eastAsia="Cambria"/>
+          <w:color w:val="auto"/>
+          <w:spacing w:val="0"/>
+          <w:position w:val="0"/>
+          <w:sz w:val="22"/>
+          <w:shd w:fill="auto" w:val="clear"/>
+        </w:rPr>
+        <w:t xml:space="preserve">El</w:t>
+      </w:r>
+      <w:r>
+        <w:rPr>
+          <w:rFonts w:ascii="Cambria" w:hAnsi="Cambria" w:cs="Cambria" w:eastAsia="Cambria"/>
+          <w:color w:val="auto"/>
+          <w:spacing w:val="0"/>
+          <w:position w:val="0"/>
+          <w:sz w:val="22"/>
+          <w:shd w:fill="auto" w:val="clear"/>
+        </w:rPr>
+        <w:t xml:space="preserve">é</w:t>
+      </w:r>
+      <w:r>
+        <w:rPr>
+          <w:rFonts w:ascii="Cambria" w:hAnsi="Cambria" w:cs="Cambria" w:eastAsia="Cambria"/>
+          <w:color w:val="auto"/>
+          <w:spacing w:val="0"/>
+          <w:position w:val="0"/>
+          <w:sz w:val="22"/>
+          <w:shd w:fill="auto" w:val="clear"/>
+        </w:rPr>
+        <w:t xml:space="preserve">gg</w:t>
+      </w:r>
+      <w:r>
+        <w:rPr>
+          <w:rFonts w:ascii="Cambria" w:hAnsi="Cambria" w:cs="Cambria" w:eastAsia="Cambria"/>
+          <w:color w:val="auto"/>
+          <w:spacing w:val="0"/>
+          <w:position w:val="0"/>
+          <w:sz w:val="22"/>
+          <w:shd w:fill="auto" w:val="clear"/>
+        </w:rPr>
+        <w:t xml:space="preserve">é</w:t>
+      </w:r>
+      <w:r>
+        <w:rPr>
+          <w:rFonts w:ascii="Cambria" w:hAnsi="Cambria" w:cs="Cambria" w:eastAsia="Cambria"/>
+          <w:color w:val="auto"/>
+          <w:spacing w:val="0"/>
+          <w:position w:val="0"/>
+          <w:sz w:val="22"/>
+          <w:shd w:fill="auto" w:val="clear"/>
+        </w:rPr>
+        <w:t xml:space="preserve"> </w:t>
+      </w:r>
+      <w:r>
+        <w:rPr>
+          <w:rFonts w:ascii="Cambria" w:hAnsi="Cambria" w:cs="Cambria" w:eastAsia="Cambria"/>
+          <w:color w:val="auto"/>
+          <w:spacing w:val="0"/>
+          <w:position w:val="0"/>
+          <w:sz w:val="22"/>
+          <w:shd w:fill="auto" w:val="clear"/>
+        </w:rPr>
+        <w:t xml:space="preserve">é</w:t>
+      </w:r>
+      <w:r>
+        <w:rPr>
+          <w:rFonts w:ascii="Cambria" w:hAnsi="Cambria" w:cs="Cambria" w:eastAsia="Cambria"/>
+          <w:color w:val="auto"/>
+          <w:spacing w:val="0"/>
+          <w:position w:val="0"/>
+          <w:sz w:val="22"/>
+          <w:shd w:fill="auto" w:val="clear"/>
+        </w:rPr>
+        <w:t xml:space="preserve">rdekes volt ez a project, mivel m</w:t>
+      </w:r>
+      <w:r>
+        <w:rPr>
+          <w:rFonts w:ascii="Cambria" w:hAnsi="Cambria" w:cs="Cambria" w:eastAsia="Cambria"/>
+          <w:color w:val="auto"/>
+          <w:spacing w:val="0"/>
+          <w:position w:val="0"/>
+          <w:sz w:val="22"/>
+          <w:shd w:fill="auto" w:val="clear"/>
+        </w:rPr>
+        <w:t xml:space="preserve">é</w:t>
+      </w:r>
+      <w:r>
+        <w:rPr>
+          <w:rFonts w:ascii="Cambria" w:hAnsi="Cambria" w:cs="Cambria" w:eastAsia="Cambria"/>
+          <w:color w:val="auto"/>
+          <w:spacing w:val="0"/>
+          <w:position w:val="0"/>
+          <w:sz w:val="22"/>
+          <w:shd w:fill="auto" w:val="clear"/>
+        </w:rPr>
+        <w:t xml:space="preserve">g sz</w:t>
+      </w:r>
+      <w:r>
+        <w:rPr>
+          <w:rFonts w:ascii="Cambria" w:hAnsi="Cambria" w:cs="Cambria" w:eastAsia="Cambria"/>
+          <w:color w:val="auto"/>
+          <w:spacing w:val="0"/>
+          <w:position w:val="0"/>
+          <w:sz w:val="22"/>
+          <w:shd w:fill="auto" w:val="clear"/>
+        </w:rPr>
+        <w:t xml:space="preserve">á</w:t>
+      </w:r>
+      <w:r>
+        <w:rPr>
+          <w:rFonts w:ascii="Cambria" w:hAnsi="Cambria" w:cs="Cambria" w:eastAsia="Cambria"/>
+          <w:color w:val="auto"/>
+          <w:spacing w:val="0"/>
+          <w:position w:val="0"/>
+          <w:sz w:val="22"/>
+          <w:shd w:fill="auto" w:val="clear"/>
+        </w:rPr>
+        <w:t xml:space="preserve">momra el</w:t>
+      </w:r>
+      <w:r>
+        <w:rPr>
+          <w:rFonts w:ascii="Cambria" w:hAnsi="Cambria" w:cs="Cambria" w:eastAsia="Cambria"/>
+          <w:color w:val="auto"/>
+          <w:spacing w:val="0"/>
+          <w:position w:val="0"/>
+          <w:sz w:val="22"/>
+          <w:shd w:fill="auto" w:val="clear"/>
+        </w:rPr>
+        <w:t xml:space="preserve">é</w:t>
+      </w:r>
+      <w:r>
+        <w:rPr>
+          <w:rFonts w:ascii="Cambria" w:hAnsi="Cambria" w:cs="Cambria" w:eastAsia="Cambria"/>
+          <w:color w:val="auto"/>
+          <w:spacing w:val="0"/>
+          <w:position w:val="0"/>
+          <w:sz w:val="22"/>
+          <w:shd w:fill="auto" w:val="clear"/>
+        </w:rPr>
+        <w:t xml:space="preserve">gg</w:t>
+      </w:r>
+      <w:r>
+        <w:rPr>
+          <w:rFonts w:ascii="Cambria" w:hAnsi="Cambria" w:cs="Cambria" w:eastAsia="Cambria"/>
+          <w:color w:val="auto"/>
+          <w:spacing w:val="0"/>
+          <w:position w:val="0"/>
+          <w:sz w:val="22"/>
+          <w:shd w:fill="auto" w:val="clear"/>
+        </w:rPr>
+        <w:t xml:space="preserve">é</w:t>
+      </w:r>
+      <w:r>
+        <w:rPr>
+          <w:rFonts w:ascii="Cambria" w:hAnsi="Cambria" w:cs="Cambria" w:eastAsia="Cambria"/>
+          <w:color w:val="auto"/>
+          <w:spacing w:val="0"/>
+          <w:position w:val="0"/>
+          <w:sz w:val="22"/>
+          <w:shd w:fill="auto" w:val="clear"/>
+        </w:rPr>
+        <w:t xml:space="preserve"> </w:t>
+      </w:r>
+      <w:r>
+        <w:rPr>
+          <w:rFonts w:ascii="Cambria" w:hAnsi="Cambria" w:cs="Cambria" w:eastAsia="Cambria"/>
+          <w:color w:val="auto"/>
+          <w:spacing w:val="0"/>
+          <w:position w:val="0"/>
+          <w:sz w:val="22"/>
+          <w:shd w:fill="auto" w:val="clear"/>
+        </w:rPr>
+        <w:t xml:space="preserve">ú</w:t>
+      </w:r>
+      <w:r>
+        <w:rPr>
+          <w:rFonts w:ascii="Cambria" w:hAnsi="Cambria" w:cs="Cambria" w:eastAsia="Cambria"/>
+          <w:color w:val="auto"/>
+          <w:spacing w:val="0"/>
+          <w:position w:val="0"/>
+          <w:sz w:val="22"/>
+          <w:shd w:fill="auto" w:val="clear"/>
+        </w:rPr>
+        <w:t xml:space="preserve">j volt a bootstrap, ez</w:t>
+      </w:r>
+      <w:r>
+        <w:rPr>
+          <w:rFonts w:ascii="Cambria" w:hAnsi="Cambria" w:cs="Cambria" w:eastAsia="Cambria"/>
+          <w:color w:val="auto"/>
+          <w:spacing w:val="0"/>
+          <w:position w:val="0"/>
+          <w:sz w:val="22"/>
+          <w:shd w:fill="auto" w:val="clear"/>
+        </w:rPr>
+        <w:t xml:space="preserve">é</w:t>
+      </w:r>
+      <w:r>
+        <w:rPr>
+          <w:rFonts w:ascii="Cambria" w:hAnsi="Cambria" w:cs="Cambria" w:eastAsia="Cambria"/>
+          <w:color w:val="auto"/>
+          <w:spacing w:val="0"/>
+          <w:position w:val="0"/>
+          <w:sz w:val="22"/>
+          <w:shd w:fill="auto" w:val="clear"/>
+        </w:rPr>
+        <w:t xml:space="preserve">rt rengeteget kellett tanulnom. Legnagyobb kih</w:t>
+      </w:r>
+      <w:r>
+        <w:rPr>
+          <w:rFonts w:ascii="Cambria" w:hAnsi="Cambria" w:cs="Cambria" w:eastAsia="Cambria"/>
+          <w:color w:val="auto"/>
+          <w:spacing w:val="0"/>
+          <w:position w:val="0"/>
+          <w:sz w:val="22"/>
+          <w:shd w:fill="auto" w:val="clear"/>
+        </w:rPr>
+        <w:t xml:space="preserve">í</w:t>
+      </w:r>
+      <w:r>
+        <w:rPr>
+          <w:rFonts w:ascii="Cambria" w:hAnsi="Cambria" w:cs="Cambria" w:eastAsia="Cambria"/>
+          <w:color w:val="auto"/>
+          <w:spacing w:val="0"/>
+          <w:position w:val="0"/>
+          <w:sz w:val="22"/>
+          <w:shd w:fill="auto" w:val="clear"/>
+        </w:rPr>
+        <w:t xml:space="preserve">v</w:t>
+      </w:r>
+      <w:r>
+        <w:rPr>
+          <w:rFonts w:ascii="Cambria" w:hAnsi="Cambria" w:cs="Cambria" w:eastAsia="Cambria"/>
+          <w:color w:val="auto"/>
+          <w:spacing w:val="0"/>
+          <w:position w:val="0"/>
+          <w:sz w:val="22"/>
+          <w:shd w:fill="auto" w:val="clear"/>
+        </w:rPr>
+        <w:t xml:space="preserve">á</w:t>
+      </w:r>
+      <w:r>
+        <w:rPr>
+          <w:rFonts w:ascii="Cambria" w:hAnsi="Cambria" w:cs="Cambria" w:eastAsia="Cambria"/>
+          <w:color w:val="auto"/>
+          <w:spacing w:val="0"/>
+          <w:position w:val="0"/>
+          <w:sz w:val="22"/>
+          <w:shd w:fill="auto" w:val="clear"/>
+        </w:rPr>
+        <w:t xml:space="preserve">s sz</w:t>
+      </w:r>
+      <w:r>
+        <w:rPr>
+          <w:rFonts w:ascii="Cambria" w:hAnsi="Cambria" w:cs="Cambria" w:eastAsia="Cambria"/>
+          <w:color w:val="auto"/>
+          <w:spacing w:val="0"/>
+          <w:position w:val="0"/>
+          <w:sz w:val="22"/>
+          <w:shd w:fill="auto" w:val="clear"/>
+        </w:rPr>
+        <w:t xml:space="preserve">á</w:t>
+      </w:r>
+      <w:r>
+        <w:rPr>
+          <w:rFonts w:ascii="Cambria" w:hAnsi="Cambria" w:cs="Cambria" w:eastAsia="Cambria"/>
+          <w:color w:val="auto"/>
+          <w:spacing w:val="0"/>
+          <w:position w:val="0"/>
+          <w:sz w:val="22"/>
+          <w:shd w:fill="auto" w:val="clear"/>
+        </w:rPr>
+        <w:t xml:space="preserve">momra viszont, a motiv</w:t>
+      </w:r>
+      <w:r>
+        <w:rPr>
+          <w:rFonts w:ascii="Cambria" w:hAnsi="Cambria" w:cs="Cambria" w:eastAsia="Cambria"/>
+          <w:color w:val="auto"/>
+          <w:spacing w:val="0"/>
+          <w:position w:val="0"/>
+          <w:sz w:val="22"/>
+          <w:shd w:fill="auto" w:val="clear"/>
+        </w:rPr>
+        <w:t xml:space="preserve">á</w:t>
+      </w:r>
+      <w:r>
+        <w:rPr>
+          <w:rFonts w:ascii="Cambria" w:hAnsi="Cambria" w:cs="Cambria" w:eastAsia="Cambria"/>
+          <w:color w:val="auto"/>
+          <w:spacing w:val="0"/>
+          <w:position w:val="0"/>
+          <w:sz w:val="22"/>
+          <w:shd w:fill="auto" w:val="clear"/>
+        </w:rPr>
+        <w:t xml:space="preserve">ci</w:t>
+      </w:r>
+      <w:r>
+        <w:rPr>
+          <w:rFonts w:ascii="Cambria" w:hAnsi="Cambria" w:cs="Cambria" w:eastAsia="Cambria"/>
+          <w:color w:val="auto"/>
+          <w:spacing w:val="0"/>
+          <w:position w:val="0"/>
+          <w:sz w:val="22"/>
+          <w:shd w:fill="auto" w:val="clear"/>
+        </w:rPr>
+        <w:t xml:space="preserve">ó</w:t>
+      </w:r>
+      <w:r>
+        <w:rPr>
+          <w:rFonts w:ascii="Cambria" w:hAnsi="Cambria" w:cs="Cambria" w:eastAsia="Cambria"/>
+          <w:color w:val="auto"/>
+          <w:spacing w:val="0"/>
+          <w:position w:val="0"/>
+          <w:sz w:val="22"/>
+          <w:shd w:fill="auto" w:val="clear"/>
+        </w:rPr>
+        <w:t xml:space="preserve"> volt. Sokszor tal</w:t>
+      </w:r>
+      <w:r>
+        <w:rPr>
+          <w:rFonts w:ascii="Cambria" w:hAnsi="Cambria" w:cs="Cambria" w:eastAsia="Cambria"/>
+          <w:color w:val="auto"/>
+          <w:spacing w:val="0"/>
+          <w:position w:val="0"/>
+          <w:sz w:val="22"/>
+          <w:shd w:fill="auto" w:val="clear"/>
+        </w:rPr>
+        <w:t xml:space="preserve">á</w:t>
+      </w:r>
+      <w:r>
+        <w:rPr>
+          <w:rFonts w:ascii="Cambria" w:hAnsi="Cambria" w:cs="Cambria" w:eastAsia="Cambria"/>
+          <w:color w:val="auto"/>
+          <w:spacing w:val="0"/>
+          <w:position w:val="0"/>
+          <w:sz w:val="22"/>
+          <w:shd w:fill="auto" w:val="clear"/>
+        </w:rPr>
+        <w:t xml:space="preserve">ltam </w:t>
+      </w:r>
+      <w:r>
+        <w:rPr>
+          <w:rFonts w:ascii="Cambria" w:hAnsi="Cambria" w:cs="Cambria" w:eastAsia="Cambria"/>
+          <w:color w:val="auto"/>
+          <w:spacing w:val="0"/>
+          <w:position w:val="0"/>
+          <w:sz w:val="22"/>
+          <w:shd w:fill="auto" w:val="clear"/>
+        </w:rPr>
+        <w:t xml:space="preserve">ú</w:t>
+      </w:r>
+      <w:r>
+        <w:rPr>
+          <w:rFonts w:ascii="Cambria" w:hAnsi="Cambria" w:cs="Cambria" w:eastAsia="Cambria"/>
+          <w:color w:val="auto"/>
+          <w:spacing w:val="0"/>
+          <w:position w:val="0"/>
+          <w:sz w:val="22"/>
+          <w:shd w:fill="auto" w:val="clear"/>
+        </w:rPr>
+        <w:t xml:space="preserve">gy magam, hogy lehet nem ez volt a megfelel</w:t>
+      </w:r>
+      <w:r>
+        <w:rPr>
+          <w:rFonts w:ascii="Cambria" w:hAnsi="Cambria" w:cs="Cambria" w:eastAsia="Cambria"/>
+          <w:color w:val="auto"/>
+          <w:spacing w:val="0"/>
+          <w:position w:val="0"/>
+          <w:sz w:val="22"/>
+          <w:shd w:fill="auto" w:val="clear"/>
+        </w:rPr>
+        <w:t xml:space="preserve">ő t</w:t>
+      </w:r>
+      <w:r>
+        <w:rPr>
+          <w:rFonts w:ascii="Cambria" w:hAnsi="Cambria" w:cs="Cambria" w:eastAsia="Cambria"/>
+          <w:color w:val="auto"/>
+          <w:spacing w:val="0"/>
+          <w:position w:val="0"/>
+          <w:sz w:val="22"/>
+          <w:shd w:fill="auto" w:val="clear"/>
+        </w:rPr>
+        <w:t xml:space="preserve">é</w:t>
+      </w:r>
+      <w:r>
+        <w:rPr>
+          <w:rFonts w:ascii="Cambria" w:hAnsi="Cambria" w:cs="Cambria" w:eastAsia="Cambria"/>
+          <w:color w:val="auto"/>
+          <w:spacing w:val="0"/>
+          <w:position w:val="0"/>
+          <w:sz w:val="22"/>
+          <w:shd w:fill="auto" w:val="clear"/>
+        </w:rPr>
+        <w:t xml:space="preserve">ma amit v</w:t>
+      </w:r>
+      <w:r>
+        <w:rPr>
+          <w:rFonts w:ascii="Cambria" w:hAnsi="Cambria" w:cs="Cambria" w:eastAsia="Cambria"/>
+          <w:color w:val="auto"/>
+          <w:spacing w:val="0"/>
+          <w:position w:val="0"/>
+          <w:sz w:val="22"/>
+          <w:shd w:fill="auto" w:val="clear"/>
+        </w:rPr>
+        <w:t xml:space="preserve">á</w:t>
+      </w:r>
+      <w:r>
+        <w:rPr>
+          <w:rFonts w:ascii="Cambria" w:hAnsi="Cambria" w:cs="Cambria" w:eastAsia="Cambria"/>
+          <w:color w:val="auto"/>
+          <w:spacing w:val="0"/>
+          <w:position w:val="0"/>
+          <w:sz w:val="22"/>
+          <w:shd w:fill="auto" w:val="clear"/>
+        </w:rPr>
+        <w:t xml:space="preserve">laszthattam volna. Utols</w:t>
+      </w:r>
+      <w:r>
+        <w:rPr>
+          <w:rFonts w:ascii="Cambria" w:hAnsi="Cambria" w:cs="Cambria" w:eastAsia="Cambria"/>
+          <w:color w:val="auto"/>
+          <w:spacing w:val="0"/>
+          <w:position w:val="0"/>
+          <w:sz w:val="22"/>
+          <w:shd w:fill="auto" w:val="clear"/>
+        </w:rPr>
+        <w:t xml:space="preserve">ó</w:t>
+      </w:r>
+      <w:r>
+        <w:rPr>
+          <w:rFonts w:ascii="Cambria" w:hAnsi="Cambria" w:cs="Cambria" w:eastAsia="Cambria"/>
+          <w:color w:val="auto"/>
+          <w:spacing w:val="0"/>
+          <w:position w:val="0"/>
+          <w:sz w:val="22"/>
+          <w:shd w:fill="auto" w:val="clear"/>
+        </w:rPr>
+        <w:t xml:space="preserve"> h</w:t>
+      </w:r>
+      <w:r>
+        <w:rPr>
+          <w:rFonts w:ascii="Cambria" w:hAnsi="Cambria" w:cs="Cambria" w:eastAsia="Cambria"/>
+          <w:color w:val="auto"/>
+          <w:spacing w:val="0"/>
+          <w:position w:val="0"/>
+          <w:sz w:val="22"/>
+          <w:shd w:fill="auto" w:val="clear"/>
+        </w:rPr>
+        <w:t xml:space="preserve">é</w:t>
+      </w:r>
+      <w:r>
+        <w:rPr>
+          <w:rFonts w:ascii="Cambria" w:hAnsi="Cambria" w:cs="Cambria" w:eastAsia="Cambria"/>
+          <w:color w:val="auto"/>
+          <w:spacing w:val="0"/>
+          <w:position w:val="0"/>
+          <w:sz w:val="22"/>
+          <w:shd w:fill="auto" w:val="clear"/>
+        </w:rPr>
+        <w:t xml:space="preserve">ten viszont megj</w:t>
+      </w:r>
+      <w:r>
+        <w:rPr>
+          <w:rFonts w:ascii="Cambria" w:hAnsi="Cambria" w:cs="Cambria" w:eastAsia="Cambria"/>
+          <w:color w:val="auto"/>
+          <w:spacing w:val="0"/>
+          <w:position w:val="0"/>
+          <w:sz w:val="22"/>
+          <w:shd w:fill="auto" w:val="clear"/>
+        </w:rPr>
+        <w:t xml:space="preserve">ö</w:t>
+      </w:r>
+      <w:r>
+        <w:rPr>
+          <w:rFonts w:ascii="Cambria" w:hAnsi="Cambria" w:cs="Cambria" w:eastAsia="Cambria"/>
+          <w:color w:val="auto"/>
+          <w:spacing w:val="0"/>
+          <w:position w:val="0"/>
+          <w:sz w:val="22"/>
+          <w:shd w:fill="auto" w:val="clear"/>
+        </w:rPr>
+        <w:t xml:space="preserve">tt a motiv</w:t>
+      </w:r>
+      <w:r>
+        <w:rPr>
+          <w:rFonts w:ascii="Cambria" w:hAnsi="Cambria" w:cs="Cambria" w:eastAsia="Cambria"/>
+          <w:color w:val="auto"/>
+          <w:spacing w:val="0"/>
+          <w:position w:val="0"/>
+          <w:sz w:val="22"/>
+          <w:shd w:fill="auto" w:val="clear"/>
+        </w:rPr>
+        <w:t xml:space="preserve">á</w:t>
+      </w:r>
+      <w:r>
+        <w:rPr>
+          <w:rFonts w:ascii="Cambria" w:hAnsi="Cambria" w:cs="Cambria" w:eastAsia="Cambria"/>
+          <w:color w:val="auto"/>
+          <w:spacing w:val="0"/>
+          <w:position w:val="0"/>
+          <w:sz w:val="22"/>
+          <w:shd w:fill="auto" w:val="clear"/>
+        </w:rPr>
+        <w:t xml:space="preserve">ci</w:t>
+      </w:r>
+      <w:r>
+        <w:rPr>
+          <w:rFonts w:ascii="Cambria" w:hAnsi="Cambria" w:cs="Cambria" w:eastAsia="Cambria"/>
+          <w:color w:val="auto"/>
+          <w:spacing w:val="0"/>
+          <w:position w:val="0"/>
+          <w:sz w:val="22"/>
+          <w:shd w:fill="auto" w:val="clear"/>
+        </w:rPr>
+        <w:t xml:space="preserve">ó</w:t>
+      </w:r>
+      <w:r>
+        <w:rPr>
+          <w:rFonts w:ascii="Cambria" w:hAnsi="Cambria" w:cs="Cambria" w:eastAsia="Cambria"/>
+          <w:color w:val="auto"/>
+          <w:spacing w:val="0"/>
+          <w:position w:val="0"/>
+          <w:sz w:val="22"/>
+          <w:shd w:fill="auto" w:val="clear"/>
+        </w:rPr>
+        <w:t xml:space="preserve"> </w:t>
+      </w:r>
+      <w:r>
+        <w:rPr>
+          <w:rFonts w:ascii="Cambria" w:hAnsi="Cambria" w:cs="Cambria" w:eastAsia="Cambria"/>
+          <w:color w:val="auto"/>
+          <w:spacing w:val="0"/>
+          <w:position w:val="0"/>
+          <w:sz w:val="22"/>
+          <w:shd w:fill="auto" w:val="clear"/>
+        </w:rPr>
+        <w:t xml:space="preserve">é</w:t>
+      </w:r>
+      <w:r>
+        <w:rPr>
+          <w:rFonts w:ascii="Cambria" w:hAnsi="Cambria" w:cs="Cambria" w:eastAsia="Cambria"/>
+          <w:color w:val="auto"/>
+          <w:spacing w:val="0"/>
+          <w:position w:val="0"/>
+          <w:sz w:val="22"/>
+          <w:shd w:fill="auto" w:val="clear"/>
+        </w:rPr>
+        <w:t xml:space="preserve">s az ihlet is, </w:t>
+      </w:r>
+      <w:r>
+        <w:rPr>
+          <w:rFonts w:ascii="Cambria" w:hAnsi="Cambria" w:cs="Cambria" w:eastAsia="Cambria"/>
+          <w:color w:val="auto"/>
+          <w:spacing w:val="0"/>
+          <w:position w:val="0"/>
+          <w:sz w:val="22"/>
+          <w:shd w:fill="auto" w:val="clear"/>
+        </w:rPr>
+        <w:t xml:space="preserve">é</w:t>
+      </w:r>
+      <w:r>
+        <w:rPr>
+          <w:rFonts w:ascii="Cambria" w:hAnsi="Cambria" w:cs="Cambria" w:eastAsia="Cambria"/>
+          <w:color w:val="auto"/>
+          <w:spacing w:val="0"/>
+          <w:position w:val="0"/>
+          <w:sz w:val="22"/>
+          <w:shd w:fill="auto" w:val="clear"/>
+        </w:rPr>
+        <w:t xml:space="preserve">s onnan m</w:t>
+      </w:r>
+      <w:r>
+        <w:rPr>
+          <w:rFonts w:ascii="Cambria" w:hAnsi="Cambria" w:cs="Cambria" w:eastAsia="Cambria"/>
+          <w:color w:val="auto"/>
+          <w:spacing w:val="0"/>
+          <w:position w:val="0"/>
+          <w:sz w:val="22"/>
+          <w:shd w:fill="auto" w:val="clear"/>
+        </w:rPr>
+        <w:t xml:space="preserve">á</w:t>
+      </w:r>
+      <w:r>
+        <w:rPr>
+          <w:rFonts w:ascii="Cambria" w:hAnsi="Cambria" w:cs="Cambria" w:eastAsia="Cambria"/>
+          <w:color w:val="auto"/>
+          <w:spacing w:val="0"/>
+          <w:position w:val="0"/>
+          <w:sz w:val="22"/>
+          <w:shd w:fill="auto" w:val="clear"/>
+        </w:rPr>
+        <w:t xml:space="preserve">r g</w:t>
+      </w:r>
+      <w:r>
+        <w:rPr>
+          <w:rFonts w:ascii="Cambria" w:hAnsi="Cambria" w:cs="Cambria" w:eastAsia="Cambria"/>
+          <w:color w:val="auto"/>
+          <w:spacing w:val="0"/>
+          <w:position w:val="0"/>
+          <w:sz w:val="22"/>
+          <w:shd w:fill="auto" w:val="clear"/>
+        </w:rPr>
+        <w:t xml:space="preserve">ö</w:t>
+      </w:r>
+      <w:r>
+        <w:rPr>
+          <w:rFonts w:ascii="Cambria" w:hAnsi="Cambria" w:cs="Cambria" w:eastAsia="Cambria"/>
+          <w:color w:val="auto"/>
+          <w:spacing w:val="0"/>
+          <w:position w:val="0"/>
+          <w:sz w:val="22"/>
+          <w:shd w:fill="auto" w:val="clear"/>
+        </w:rPr>
+        <w:t xml:space="preserve">rd</w:t>
+      </w:r>
+      <w:r>
+        <w:rPr>
+          <w:rFonts w:ascii="Cambria" w:hAnsi="Cambria" w:cs="Cambria" w:eastAsia="Cambria"/>
+          <w:color w:val="auto"/>
+          <w:spacing w:val="0"/>
+          <w:position w:val="0"/>
+          <w:sz w:val="22"/>
+          <w:shd w:fill="auto" w:val="clear"/>
+        </w:rPr>
+        <w:t xml:space="preserve">ü</w:t>
+      </w:r>
+      <w:r>
+        <w:rPr>
+          <w:rFonts w:ascii="Cambria" w:hAnsi="Cambria" w:cs="Cambria" w:eastAsia="Cambria"/>
+          <w:color w:val="auto"/>
+          <w:spacing w:val="0"/>
+          <w:position w:val="0"/>
+          <w:sz w:val="22"/>
+          <w:shd w:fill="auto" w:val="clear"/>
+        </w:rPr>
+        <w:t xml:space="preserve">l</w:t>
+      </w:r>
+      <w:r>
+        <w:rPr>
+          <w:rFonts w:ascii="Cambria" w:hAnsi="Cambria" w:cs="Cambria" w:eastAsia="Cambria"/>
+          <w:color w:val="auto"/>
+          <w:spacing w:val="0"/>
+          <w:position w:val="0"/>
+          <w:sz w:val="22"/>
+          <w:shd w:fill="auto" w:val="clear"/>
+        </w:rPr>
+        <w:t xml:space="preserve">é</w:t>
+      </w:r>
+      <w:r>
+        <w:rPr>
+          <w:rFonts w:ascii="Cambria" w:hAnsi="Cambria" w:cs="Cambria" w:eastAsia="Cambria"/>
+          <w:color w:val="auto"/>
+          <w:spacing w:val="0"/>
+          <w:position w:val="0"/>
+          <w:sz w:val="22"/>
+          <w:shd w:fill="auto" w:val="clear"/>
+        </w:rPr>
+        <w:t xml:space="preserve">kenyen ment a projecten val</w:t>
+      </w:r>
+      <w:r>
+        <w:rPr>
+          <w:rFonts w:ascii="Cambria" w:hAnsi="Cambria" w:cs="Cambria" w:eastAsia="Cambria"/>
+          <w:color w:val="auto"/>
+          <w:spacing w:val="0"/>
+          <w:position w:val="0"/>
+          <w:sz w:val="22"/>
+          <w:shd w:fill="auto" w:val="clear"/>
+        </w:rPr>
+        <w:t xml:space="preserve">ó</w:t>
+      </w:r>
+      <w:r>
+        <w:rPr>
+          <w:rFonts w:ascii="Cambria" w:hAnsi="Cambria" w:cs="Cambria" w:eastAsia="Cambria"/>
+          <w:color w:val="auto"/>
+          <w:spacing w:val="0"/>
+          <w:position w:val="0"/>
+          <w:sz w:val="22"/>
+          <w:shd w:fill="auto" w:val="clear"/>
+        </w:rPr>
+        <w:t xml:space="preserve"> dolgoz</w:t>
+      </w:r>
+      <w:r>
+        <w:rPr>
+          <w:rFonts w:ascii="Cambria" w:hAnsi="Cambria" w:cs="Cambria" w:eastAsia="Cambria"/>
+          <w:color w:val="auto"/>
+          <w:spacing w:val="0"/>
+          <w:position w:val="0"/>
+          <w:sz w:val="22"/>
+          <w:shd w:fill="auto" w:val="clear"/>
+        </w:rPr>
+        <w:t xml:space="preserve">á</w:t>
+      </w:r>
+      <w:r>
+        <w:rPr>
+          <w:rFonts w:ascii="Cambria" w:hAnsi="Cambria" w:cs="Cambria" w:eastAsia="Cambria"/>
+          <w:color w:val="auto"/>
+          <w:spacing w:val="0"/>
+          <w:position w:val="0"/>
+          <w:sz w:val="22"/>
+          <w:shd w:fill="auto" w:val="clear"/>
+        </w:rPr>
+        <w:t xml:space="preserve">s, </w:t>
+      </w:r>
+      <w:r>
+        <w:rPr>
+          <w:rFonts w:ascii="Cambria" w:hAnsi="Cambria" w:cs="Cambria" w:eastAsia="Cambria"/>
+          <w:color w:val="auto"/>
+          <w:spacing w:val="0"/>
+          <w:position w:val="0"/>
+          <w:sz w:val="22"/>
+          <w:shd w:fill="auto" w:val="clear"/>
+        </w:rPr>
+        <w:t xml:space="preserve">é</w:t>
+      </w:r>
+      <w:r>
+        <w:rPr>
+          <w:rFonts w:ascii="Cambria" w:hAnsi="Cambria" w:cs="Cambria" w:eastAsia="Cambria"/>
+          <w:color w:val="auto"/>
+          <w:spacing w:val="0"/>
+          <w:position w:val="0"/>
+          <w:sz w:val="22"/>
+          <w:shd w:fill="auto" w:val="clear"/>
+        </w:rPr>
+        <w:t xml:space="preserve">s a befejez</w:t>
+      </w:r>
+      <w:r>
+        <w:rPr>
+          <w:rFonts w:ascii="Cambria" w:hAnsi="Cambria" w:cs="Cambria" w:eastAsia="Cambria"/>
+          <w:color w:val="auto"/>
+          <w:spacing w:val="0"/>
+          <w:position w:val="0"/>
+          <w:sz w:val="22"/>
+          <w:shd w:fill="auto" w:val="clear"/>
+        </w:rPr>
+        <w:t xml:space="preserve">é</w:t>
+      </w:r>
+      <w:r>
+        <w:rPr>
+          <w:rFonts w:ascii="Cambria" w:hAnsi="Cambria" w:cs="Cambria" w:eastAsia="Cambria"/>
+          <w:color w:val="auto"/>
+          <w:spacing w:val="0"/>
+          <w:position w:val="0"/>
+          <w:sz w:val="22"/>
+          <w:shd w:fill="auto" w:val="clear"/>
+        </w:rPr>
+        <w:t xml:space="preserve">se. A project kezdetkor m</w:t>
+      </w:r>
+      <w:r>
+        <w:rPr>
+          <w:rFonts w:ascii="Cambria" w:hAnsi="Cambria" w:cs="Cambria" w:eastAsia="Cambria"/>
+          <w:color w:val="auto"/>
+          <w:spacing w:val="0"/>
+          <w:position w:val="0"/>
+          <w:sz w:val="22"/>
+          <w:shd w:fill="auto" w:val="clear"/>
+        </w:rPr>
+        <w:t xml:space="preserve">é</w:t>
+      </w:r>
+      <w:r>
+        <w:rPr>
+          <w:rFonts w:ascii="Cambria" w:hAnsi="Cambria" w:cs="Cambria" w:eastAsia="Cambria"/>
+          <w:color w:val="auto"/>
+          <w:spacing w:val="0"/>
+          <w:position w:val="0"/>
+          <w:sz w:val="22"/>
+          <w:shd w:fill="auto" w:val="clear"/>
+        </w:rPr>
+        <w:t xml:space="preserve">g nem haszn</w:t>
+      </w:r>
+      <w:r>
+        <w:rPr>
+          <w:rFonts w:ascii="Cambria" w:hAnsi="Cambria" w:cs="Cambria" w:eastAsia="Cambria"/>
+          <w:color w:val="auto"/>
+          <w:spacing w:val="0"/>
+          <w:position w:val="0"/>
+          <w:sz w:val="22"/>
+          <w:shd w:fill="auto" w:val="clear"/>
+        </w:rPr>
+        <w:t xml:space="preserve">á</w:t>
+      </w:r>
+      <w:r>
+        <w:rPr>
+          <w:rFonts w:ascii="Cambria" w:hAnsi="Cambria" w:cs="Cambria" w:eastAsia="Cambria"/>
+          <w:color w:val="auto"/>
+          <w:spacing w:val="0"/>
+          <w:position w:val="0"/>
+          <w:sz w:val="22"/>
+          <w:shd w:fill="auto" w:val="clear"/>
+        </w:rPr>
+        <w:t xml:space="preserve">ltam, de f</w:t>
+      </w:r>
+      <w:r>
+        <w:rPr>
+          <w:rFonts w:ascii="Cambria" w:hAnsi="Cambria" w:cs="Cambria" w:eastAsia="Cambria"/>
+          <w:color w:val="auto"/>
+          <w:spacing w:val="0"/>
+          <w:position w:val="0"/>
+          <w:sz w:val="22"/>
+          <w:shd w:fill="auto" w:val="clear"/>
+        </w:rPr>
+        <w:t xml:space="preserve">é</w:t>
+      </w:r>
+      <w:r>
+        <w:rPr>
+          <w:rFonts w:ascii="Cambria" w:hAnsi="Cambria" w:cs="Cambria" w:eastAsia="Cambria"/>
+          <w:color w:val="auto"/>
+          <w:spacing w:val="0"/>
+          <w:position w:val="0"/>
+          <w:sz w:val="22"/>
+          <w:shd w:fill="auto" w:val="clear"/>
+        </w:rPr>
+        <w:t xml:space="preserve">l</w:t>
+      </w:r>
+      <w:r>
+        <w:rPr>
+          <w:rFonts w:ascii="Cambria" w:hAnsi="Cambria" w:cs="Cambria" w:eastAsia="Cambria"/>
+          <w:color w:val="auto"/>
+          <w:spacing w:val="0"/>
+          <w:position w:val="0"/>
+          <w:sz w:val="22"/>
+          <w:shd w:fill="auto" w:val="clear"/>
+        </w:rPr>
+        <w:t xml:space="preserve">ú</w:t>
+      </w:r>
+      <w:r>
+        <w:rPr>
+          <w:rFonts w:ascii="Cambria" w:hAnsi="Cambria" w:cs="Cambria" w:eastAsia="Cambria"/>
+          <w:color w:val="auto"/>
+          <w:spacing w:val="0"/>
+          <w:position w:val="0"/>
+          <w:sz w:val="22"/>
+          <w:shd w:fill="auto" w:val="clear"/>
+        </w:rPr>
+        <w:t xml:space="preserve">ton </w:t>
+      </w:r>
+      <w:r>
+        <w:rPr>
+          <w:rFonts w:ascii="Cambria" w:hAnsi="Cambria" w:cs="Cambria" w:eastAsia="Cambria"/>
+          <w:color w:val="auto"/>
+          <w:spacing w:val="0"/>
+          <w:position w:val="0"/>
+          <w:sz w:val="22"/>
+          <w:shd w:fill="auto" w:val="clear"/>
+        </w:rPr>
+        <w:t xml:space="preserve">á</w:t>
+      </w:r>
+      <w:r>
+        <w:rPr>
+          <w:rFonts w:ascii="Cambria" w:hAnsi="Cambria" w:cs="Cambria" w:eastAsia="Cambria"/>
+          <w:color w:val="auto"/>
+          <w:spacing w:val="0"/>
+          <w:position w:val="0"/>
+          <w:sz w:val="22"/>
+          <w:shd w:fill="auto" w:val="clear"/>
+        </w:rPr>
+        <w:t xml:space="preserve">tt</w:t>
+      </w:r>
+      <w:r>
+        <w:rPr>
+          <w:rFonts w:ascii="Cambria" w:hAnsi="Cambria" w:cs="Cambria" w:eastAsia="Cambria"/>
+          <w:color w:val="auto"/>
+          <w:spacing w:val="0"/>
+          <w:position w:val="0"/>
+          <w:sz w:val="22"/>
+          <w:shd w:fill="auto" w:val="clear"/>
+        </w:rPr>
+        <w:t xml:space="preserve">é</w:t>
+      </w:r>
+      <w:r>
+        <w:rPr>
+          <w:rFonts w:ascii="Cambria" w:hAnsi="Cambria" w:cs="Cambria" w:eastAsia="Cambria"/>
+          <w:color w:val="auto"/>
+          <w:spacing w:val="0"/>
+          <w:position w:val="0"/>
+          <w:sz w:val="22"/>
+          <w:shd w:fill="auto" w:val="clear"/>
+        </w:rPr>
+        <w:t xml:space="preserve">rtem a GitHub Desktop haszn</w:t>
+      </w:r>
+      <w:r>
+        <w:rPr>
+          <w:rFonts w:ascii="Cambria" w:hAnsi="Cambria" w:cs="Cambria" w:eastAsia="Cambria"/>
+          <w:color w:val="auto"/>
+          <w:spacing w:val="0"/>
+          <w:position w:val="0"/>
+          <w:sz w:val="22"/>
+          <w:shd w:fill="auto" w:val="clear"/>
+        </w:rPr>
+        <w:t xml:space="preserve">á</w:t>
+      </w:r>
+      <w:r>
+        <w:rPr>
+          <w:rFonts w:ascii="Cambria" w:hAnsi="Cambria" w:cs="Cambria" w:eastAsia="Cambria"/>
+          <w:color w:val="auto"/>
+          <w:spacing w:val="0"/>
+          <w:position w:val="0"/>
+          <w:sz w:val="22"/>
+          <w:shd w:fill="auto" w:val="clear"/>
+        </w:rPr>
+        <w:t xml:space="preserve">lat</w:t>
+      </w:r>
+      <w:r>
+        <w:rPr>
+          <w:rFonts w:ascii="Cambria" w:hAnsi="Cambria" w:cs="Cambria" w:eastAsia="Cambria"/>
+          <w:color w:val="auto"/>
+          <w:spacing w:val="0"/>
+          <w:position w:val="0"/>
+          <w:sz w:val="22"/>
+          <w:shd w:fill="auto" w:val="clear"/>
+        </w:rPr>
+        <w:t xml:space="preserve">á</w:t>
+      </w:r>
+      <w:r>
+        <w:rPr>
+          <w:rFonts w:ascii="Cambria" w:hAnsi="Cambria" w:cs="Cambria" w:eastAsia="Cambria"/>
+          <w:color w:val="auto"/>
+          <w:spacing w:val="0"/>
+          <w:position w:val="0"/>
+          <w:sz w:val="22"/>
+          <w:shd w:fill="auto" w:val="clear"/>
+        </w:rPr>
+        <w:t xml:space="preserve">ra, ahol dokument</w:t>
+      </w:r>
+      <w:r>
+        <w:rPr>
+          <w:rFonts w:ascii="Cambria" w:hAnsi="Cambria" w:cs="Cambria" w:eastAsia="Cambria"/>
+          <w:color w:val="auto"/>
+          <w:spacing w:val="0"/>
+          <w:position w:val="0"/>
+          <w:sz w:val="22"/>
+          <w:shd w:fill="auto" w:val="clear"/>
+        </w:rPr>
+        <w:t xml:space="preserve">á</w:t>
+      </w:r>
+      <w:r>
+        <w:rPr>
+          <w:rFonts w:ascii="Cambria" w:hAnsi="Cambria" w:cs="Cambria" w:eastAsia="Cambria"/>
+          <w:color w:val="auto"/>
+          <w:spacing w:val="0"/>
+          <w:position w:val="0"/>
+          <w:sz w:val="22"/>
+          <w:shd w:fill="auto" w:val="clear"/>
+        </w:rPr>
+        <w:t xml:space="preserve">lva van, hogy hogy haladtam a projektel. A legnagyobb probl</w:t>
+      </w:r>
+      <w:r>
+        <w:rPr>
+          <w:rFonts w:ascii="Cambria" w:hAnsi="Cambria" w:cs="Cambria" w:eastAsia="Cambria"/>
+          <w:color w:val="auto"/>
+          <w:spacing w:val="0"/>
+          <w:position w:val="0"/>
+          <w:sz w:val="22"/>
+          <w:shd w:fill="auto" w:val="clear"/>
+        </w:rPr>
+        <w:t xml:space="preserve">é</w:t>
+      </w:r>
+      <w:r>
+        <w:rPr>
+          <w:rFonts w:ascii="Cambria" w:hAnsi="Cambria" w:cs="Cambria" w:eastAsia="Cambria"/>
+          <w:color w:val="auto"/>
+          <w:spacing w:val="0"/>
+          <w:position w:val="0"/>
+          <w:sz w:val="22"/>
+          <w:shd w:fill="auto" w:val="clear"/>
+        </w:rPr>
+        <w:t xml:space="preserve">m</w:t>
+      </w:r>
+      <w:r>
+        <w:rPr>
+          <w:rFonts w:ascii="Cambria" w:hAnsi="Cambria" w:cs="Cambria" w:eastAsia="Cambria"/>
+          <w:color w:val="auto"/>
+          <w:spacing w:val="0"/>
+          <w:position w:val="0"/>
+          <w:sz w:val="22"/>
+          <w:shd w:fill="auto" w:val="clear"/>
+        </w:rPr>
+        <w:t xml:space="preserve">á</w:t>
+      </w:r>
+      <w:r>
+        <w:rPr>
+          <w:rFonts w:ascii="Cambria" w:hAnsi="Cambria" w:cs="Cambria" w:eastAsia="Cambria"/>
+          <w:color w:val="auto"/>
+          <w:spacing w:val="0"/>
+          <w:position w:val="0"/>
+          <w:sz w:val="22"/>
+          <w:shd w:fill="auto" w:val="clear"/>
+        </w:rPr>
+        <w:t xml:space="preserve">m a motiv</w:t>
+      </w:r>
+      <w:r>
+        <w:rPr>
+          <w:rFonts w:ascii="Cambria" w:hAnsi="Cambria" w:cs="Cambria" w:eastAsia="Cambria"/>
+          <w:color w:val="auto"/>
+          <w:spacing w:val="0"/>
+          <w:position w:val="0"/>
+          <w:sz w:val="22"/>
+          <w:shd w:fill="auto" w:val="clear"/>
+        </w:rPr>
+        <w:t xml:space="preserve">á</w:t>
+      </w:r>
+      <w:r>
+        <w:rPr>
+          <w:rFonts w:ascii="Cambria" w:hAnsi="Cambria" w:cs="Cambria" w:eastAsia="Cambria"/>
+          <w:color w:val="auto"/>
+          <w:spacing w:val="0"/>
+          <w:position w:val="0"/>
+          <w:sz w:val="22"/>
+          <w:shd w:fill="auto" w:val="clear"/>
+        </w:rPr>
+        <w:t xml:space="preserve">ci</w:t>
+      </w:r>
+      <w:r>
+        <w:rPr>
+          <w:rFonts w:ascii="Cambria" w:hAnsi="Cambria" w:cs="Cambria" w:eastAsia="Cambria"/>
+          <w:color w:val="auto"/>
+          <w:spacing w:val="0"/>
+          <w:position w:val="0"/>
+          <w:sz w:val="22"/>
+          <w:shd w:fill="auto" w:val="clear"/>
+        </w:rPr>
+        <w:t xml:space="preserve">ó</w:t>
+      </w:r>
+      <w:r>
+        <w:rPr>
+          <w:rFonts w:ascii="Cambria" w:hAnsi="Cambria" w:cs="Cambria" w:eastAsia="Cambria"/>
+          <w:color w:val="auto"/>
+          <w:spacing w:val="0"/>
+          <w:position w:val="0"/>
+          <w:sz w:val="22"/>
+          <w:shd w:fill="auto" w:val="clear"/>
+        </w:rPr>
+        <w:t xml:space="preserve">n kiv</w:t>
+      </w:r>
+      <w:r>
+        <w:rPr>
+          <w:rFonts w:ascii="Cambria" w:hAnsi="Cambria" w:cs="Cambria" w:eastAsia="Cambria"/>
+          <w:color w:val="auto"/>
+          <w:spacing w:val="0"/>
+          <w:position w:val="0"/>
+          <w:sz w:val="22"/>
+          <w:shd w:fill="auto" w:val="clear"/>
+        </w:rPr>
+        <w:t xml:space="preserve">ü</w:t>
+      </w:r>
+      <w:r>
+        <w:rPr>
+          <w:rFonts w:ascii="Cambria" w:hAnsi="Cambria" w:cs="Cambria" w:eastAsia="Cambria"/>
+          <w:color w:val="auto"/>
+          <w:spacing w:val="0"/>
+          <w:position w:val="0"/>
+          <w:sz w:val="22"/>
+          <w:shd w:fill="auto" w:val="clear"/>
+        </w:rPr>
+        <w:t xml:space="preserve">l sajnos a t</w:t>
+      </w:r>
+      <w:r>
+        <w:rPr>
+          <w:rFonts w:ascii="Cambria" w:hAnsi="Cambria" w:cs="Cambria" w:eastAsia="Cambria"/>
+          <w:color w:val="auto"/>
+          <w:spacing w:val="0"/>
+          <w:position w:val="0"/>
+          <w:sz w:val="22"/>
+          <w:shd w:fill="auto" w:val="clear"/>
+        </w:rPr>
+        <w:t xml:space="preserve">á</w:t>
+      </w:r>
+      <w:r>
+        <w:rPr>
+          <w:rFonts w:ascii="Cambria" w:hAnsi="Cambria" w:cs="Cambria" w:eastAsia="Cambria"/>
+          <w:color w:val="auto"/>
+          <w:spacing w:val="0"/>
+          <w:position w:val="0"/>
+          <w:sz w:val="22"/>
+          <w:shd w:fill="auto" w:val="clear"/>
+        </w:rPr>
+        <w:t xml:space="preserve">bl</w:t>
+      </w:r>
+      <w:r>
+        <w:rPr>
+          <w:rFonts w:ascii="Cambria" w:hAnsi="Cambria" w:cs="Cambria" w:eastAsia="Cambria"/>
+          <w:color w:val="auto"/>
+          <w:spacing w:val="0"/>
+          <w:position w:val="0"/>
+          <w:sz w:val="22"/>
+          <w:shd w:fill="auto" w:val="clear"/>
+        </w:rPr>
+        <w:t xml:space="preserve">á</w:t>
+      </w:r>
+      <w:r>
+        <w:rPr>
+          <w:rFonts w:ascii="Cambria" w:hAnsi="Cambria" w:cs="Cambria" w:eastAsia="Cambria"/>
+          <w:color w:val="auto"/>
+          <w:spacing w:val="0"/>
+          <w:position w:val="0"/>
+          <w:sz w:val="22"/>
+          <w:shd w:fill="auto" w:val="clear"/>
+        </w:rPr>
+        <w:t xml:space="preserve">zattal volt, mert nem tudtam megoldani hogy norm</w:t>
+      </w:r>
+      <w:r>
+        <w:rPr>
+          <w:rFonts w:ascii="Cambria" w:hAnsi="Cambria" w:cs="Cambria" w:eastAsia="Cambria"/>
+          <w:color w:val="auto"/>
+          <w:spacing w:val="0"/>
+          <w:position w:val="0"/>
+          <w:sz w:val="22"/>
+          <w:shd w:fill="auto" w:val="clear"/>
+        </w:rPr>
+        <w:t xml:space="preserve">á</w:t>
+      </w:r>
+      <w:r>
+        <w:rPr>
+          <w:rFonts w:ascii="Cambria" w:hAnsi="Cambria" w:cs="Cambria" w:eastAsia="Cambria"/>
+          <w:color w:val="auto"/>
+          <w:spacing w:val="0"/>
+          <w:position w:val="0"/>
+          <w:sz w:val="22"/>
+          <w:shd w:fill="auto" w:val="clear"/>
+        </w:rPr>
+        <w:t xml:space="preserve">lisan reszponz</w:t>
+      </w:r>
+      <w:r>
+        <w:rPr>
+          <w:rFonts w:ascii="Cambria" w:hAnsi="Cambria" w:cs="Cambria" w:eastAsia="Cambria"/>
+          <w:color w:val="auto"/>
+          <w:spacing w:val="0"/>
+          <w:position w:val="0"/>
+          <w:sz w:val="22"/>
+          <w:shd w:fill="auto" w:val="clear"/>
+        </w:rPr>
+        <w:t xml:space="preserve">í</w:t>
+      </w:r>
+      <w:r>
+        <w:rPr>
+          <w:rFonts w:ascii="Cambria" w:hAnsi="Cambria" w:cs="Cambria" w:eastAsia="Cambria"/>
+          <w:color w:val="auto"/>
+          <w:spacing w:val="0"/>
+          <w:position w:val="0"/>
+          <w:sz w:val="22"/>
+          <w:shd w:fill="auto" w:val="clear"/>
+        </w:rPr>
+        <w:t xml:space="preserve">v legyen, de oldalra lehet g</w:t>
+      </w:r>
+      <w:r>
+        <w:rPr>
+          <w:rFonts w:ascii="Cambria" w:hAnsi="Cambria" w:cs="Cambria" w:eastAsia="Cambria"/>
+          <w:color w:val="auto"/>
+          <w:spacing w:val="0"/>
+          <w:position w:val="0"/>
+          <w:sz w:val="22"/>
+          <w:shd w:fill="auto" w:val="clear"/>
+        </w:rPr>
+        <w:t xml:space="preserve">ö</w:t>
+      </w:r>
+      <w:r>
+        <w:rPr>
+          <w:rFonts w:ascii="Cambria" w:hAnsi="Cambria" w:cs="Cambria" w:eastAsia="Cambria"/>
+          <w:color w:val="auto"/>
+          <w:spacing w:val="0"/>
+          <w:position w:val="0"/>
+          <w:sz w:val="22"/>
+          <w:shd w:fill="auto" w:val="clear"/>
+        </w:rPr>
+        <w:t xml:space="preserve">rgetni a t</w:t>
+      </w:r>
+      <w:r>
+        <w:rPr>
+          <w:rFonts w:ascii="Cambria" w:hAnsi="Cambria" w:cs="Cambria" w:eastAsia="Cambria"/>
+          <w:color w:val="auto"/>
+          <w:spacing w:val="0"/>
+          <w:position w:val="0"/>
+          <w:sz w:val="22"/>
+          <w:shd w:fill="auto" w:val="clear"/>
+        </w:rPr>
+        <w:t xml:space="preserve">á</w:t>
+      </w:r>
+      <w:r>
+        <w:rPr>
+          <w:rFonts w:ascii="Cambria" w:hAnsi="Cambria" w:cs="Cambria" w:eastAsia="Cambria"/>
+          <w:color w:val="auto"/>
+          <w:spacing w:val="0"/>
+          <w:position w:val="0"/>
+          <w:sz w:val="22"/>
+          <w:shd w:fill="auto" w:val="clear"/>
+        </w:rPr>
+        <w:t xml:space="preserve">bl</w:t>
+      </w:r>
+      <w:r>
+        <w:rPr>
+          <w:rFonts w:ascii="Cambria" w:hAnsi="Cambria" w:cs="Cambria" w:eastAsia="Cambria"/>
+          <w:color w:val="auto"/>
+          <w:spacing w:val="0"/>
+          <w:position w:val="0"/>
+          <w:sz w:val="22"/>
+          <w:shd w:fill="auto" w:val="clear"/>
+        </w:rPr>
+        <w:t xml:space="preserve">á</w:t>
+      </w:r>
+      <w:r>
+        <w:rPr>
+          <w:rFonts w:ascii="Cambria" w:hAnsi="Cambria" w:cs="Cambria" w:eastAsia="Cambria"/>
+          <w:color w:val="auto"/>
+          <w:spacing w:val="0"/>
+          <w:position w:val="0"/>
+          <w:sz w:val="22"/>
+          <w:shd w:fill="auto" w:val="clear"/>
+        </w:rPr>
+        <w:t xml:space="preserve">zatot, hogy megn</w:t>
+      </w:r>
+      <w:r>
+        <w:rPr>
+          <w:rFonts w:ascii="Cambria" w:hAnsi="Cambria" w:cs="Cambria" w:eastAsia="Cambria"/>
+          <w:color w:val="auto"/>
+          <w:spacing w:val="0"/>
+          <w:position w:val="0"/>
+          <w:sz w:val="22"/>
+          <w:shd w:fill="auto" w:val="clear"/>
+        </w:rPr>
+        <w:t xml:space="preserve">é</w:t>
+      </w:r>
+      <w:r>
+        <w:rPr>
+          <w:rFonts w:ascii="Cambria" w:hAnsi="Cambria" w:cs="Cambria" w:eastAsia="Cambria"/>
+          <w:color w:val="auto"/>
+          <w:spacing w:val="0"/>
+          <w:position w:val="0"/>
+          <w:sz w:val="22"/>
+          <w:shd w:fill="auto" w:val="clear"/>
+        </w:rPr>
+        <w:t xml:space="preserve">zze az ember az adatokat. Forr</w:t>
+      </w:r>
+      <w:r>
+        <w:rPr>
+          <w:rFonts w:ascii="Cambria" w:hAnsi="Cambria" w:cs="Cambria" w:eastAsia="Cambria"/>
+          <w:color w:val="auto"/>
+          <w:spacing w:val="0"/>
+          <w:position w:val="0"/>
+          <w:sz w:val="22"/>
+          <w:shd w:fill="auto" w:val="clear"/>
+        </w:rPr>
+        <w:t xml:space="preserve">á</w:t>
+      </w:r>
+      <w:r>
+        <w:rPr>
+          <w:rFonts w:ascii="Cambria" w:hAnsi="Cambria" w:cs="Cambria" w:eastAsia="Cambria"/>
+          <w:color w:val="auto"/>
+          <w:spacing w:val="0"/>
+          <w:position w:val="0"/>
+          <w:sz w:val="22"/>
+          <w:shd w:fill="auto" w:val="clear"/>
+        </w:rPr>
+        <w:t xml:space="preserve">saimat egy k</w:t>
+      </w:r>
+      <w:r>
+        <w:rPr>
+          <w:rFonts w:ascii="Cambria" w:hAnsi="Cambria" w:cs="Cambria" w:eastAsia="Cambria"/>
+          <w:color w:val="auto"/>
+          <w:spacing w:val="0"/>
+          <w:position w:val="0"/>
+          <w:sz w:val="22"/>
+          <w:shd w:fill="auto" w:val="clear"/>
+        </w:rPr>
+        <w:t xml:space="preserve">ü</w:t>
+      </w:r>
+      <w:r>
+        <w:rPr>
+          <w:rFonts w:ascii="Cambria" w:hAnsi="Cambria" w:cs="Cambria" w:eastAsia="Cambria"/>
+          <w:color w:val="auto"/>
+          <w:spacing w:val="0"/>
+          <w:position w:val="0"/>
+          <w:sz w:val="22"/>
+          <w:shd w:fill="auto" w:val="clear"/>
+        </w:rPr>
+        <w:t xml:space="preserve">l</w:t>
+      </w:r>
+      <w:r>
+        <w:rPr>
+          <w:rFonts w:ascii="Cambria" w:hAnsi="Cambria" w:cs="Cambria" w:eastAsia="Cambria"/>
+          <w:color w:val="auto"/>
+          <w:spacing w:val="0"/>
+          <w:position w:val="0"/>
+          <w:sz w:val="22"/>
+          <w:shd w:fill="auto" w:val="clear"/>
+        </w:rPr>
+        <w:t xml:space="preserve">ö</w:t>
+      </w:r>
+      <w:r>
+        <w:rPr>
+          <w:rFonts w:ascii="Cambria" w:hAnsi="Cambria" w:cs="Cambria" w:eastAsia="Cambria"/>
+          <w:color w:val="auto"/>
+          <w:spacing w:val="0"/>
+          <w:position w:val="0"/>
+          <w:sz w:val="22"/>
+          <w:shd w:fill="auto" w:val="clear"/>
+        </w:rPr>
+        <w:t xml:space="preserve">n weblapon felsoroltam, rengeteg weblapot </w:t>
+      </w:r>
+      <w:r>
+        <w:rPr>
+          <w:rFonts w:ascii="Cambria" w:hAnsi="Cambria" w:cs="Cambria" w:eastAsia="Cambria"/>
+          <w:color w:val="auto"/>
+          <w:spacing w:val="0"/>
+          <w:position w:val="0"/>
+          <w:sz w:val="22"/>
+          <w:shd w:fill="auto" w:val="clear"/>
+        </w:rPr>
+        <w:t xml:space="preserve">é</w:t>
+      </w:r>
+      <w:r>
+        <w:rPr>
+          <w:rFonts w:ascii="Cambria" w:hAnsi="Cambria" w:cs="Cambria" w:eastAsia="Cambria"/>
+          <w:color w:val="auto"/>
+          <w:spacing w:val="0"/>
+          <w:position w:val="0"/>
+          <w:sz w:val="22"/>
+          <w:shd w:fill="auto" w:val="clear"/>
+        </w:rPr>
+        <w:t xml:space="preserve">s vide</w:t>
+      </w:r>
+      <w:r>
+        <w:rPr>
+          <w:rFonts w:ascii="Cambria" w:hAnsi="Cambria" w:cs="Cambria" w:eastAsia="Cambria"/>
+          <w:color w:val="auto"/>
+          <w:spacing w:val="0"/>
+          <w:position w:val="0"/>
+          <w:sz w:val="22"/>
+          <w:shd w:fill="auto" w:val="clear"/>
+        </w:rPr>
+        <w:t xml:space="preserve">ó</w:t>
+      </w:r>
+      <w:r>
+        <w:rPr>
+          <w:rFonts w:ascii="Cambria" w:hAnsi="Cambria" w:cs="Cambria" w:eastAsia="Cambria"/>
+          <w:color w:val="auto"/>
+          <w:spacing w:val="0"/>
+          <w:position w:val="0"/>
+          <w:sz w:val="22"/>
+          <w:shd w:fill="auto" w:val="clear"/>
+        </w:rPr>
+        <w:t xml:space="preserve">t n</w:t>
+      </w:r>
+      <w:r>
+        <w:rPr>
+          <w:rFonts w:ascii="Cambria" w:hAnsi="Cambria" w:cs="Cambria" w:eastAsia="Cambria"/>
+          <w:color w:val="auto"/>
+          <w:spacing w:val="0"/>
+          <w:position w:val="0"/>
+          <w:sz w:val="22"/>
+          <w:shd w:fill="auto" w:val="clear"/>
+        </w:rPr>
+        <w:t xml:space="preserve">é</w:t>
+      </w:r>
+      <w:r>
+        <w:rPr>
+          <w:rFonts w:ascii="Cambria" w:hAnsi="Cambria" w:cs="Cambria" w:eastAsia="Cambria"/>
+          <w:color w:val="auto"/>
+          <w:spacing w:val="0"/>
+          <w:position w:val="0"/>
+          <w:sz w:val="22"/>
+          <w:shd w:fill="auto" w:val="clear"/>
+        </w:rPr>
+        <w:t xml:space="preserve">ztem meg a t</w:t>
+      </w:r>
+      <w:r>
+        <w:rPr>
+          <w:rFonts w:ascii="Cambria" w:hAnsi="Cambria" w:cs="Cambria" w:eastAsia="Cambria"/>
+          <w:color w:val="auto"/>
+          <w:spacing w:val="0"/>
+          <w:position w:val="0"/>
+          <w:sz w:val="22"/>
+          <w:shd w:fill="auto" w:val="clear"/>
+        </w:rPr>
+        <w:t xml:space="preserve">é</w:t>
+      </w:r>
+      <w:r>
+        <w:rPr>
+          <w:rFonts w:ascii="Cambria" w:hAnsi="Cambria" w:cs="Cambria" w:eastAsia="Cambria"/>
+          <w:color w:val="auto"/>
+          <w:spacing w:val="0"/>
+          <w:position w:val="0"/>
+          <w:sz w:val="22"/>
+          <w:shd w:fill="auto" w:val="clear"/>
+        </w:rPr>
+        <w:t xml:space="preserve">m</w:t>
+      </w:r>
+      <w:r>
+        <w:rPr>
+          <w:rFonts w:ascii="Cambria" w:hAnsi="Cambria" w:cs="Cambria" w:eastAsia="Cambria"/>
+          <w:color w:val="auto"/>
+          <w:spacing w:val="0"/>
+          <w:position w:val="0"/>
+          <w:sz w:val="22"/>
+          <w:shd w:fill="auto" w:val="clear"/>
+        </w:rPr>
+        <w:t xml:space="preserve">á</w:t>
+      </w:r>
+      <w:r>
+        <w:rPr>
+          <w:rFonts w:ascii="Cambria" w:hAnsi="Cambria" w:cs="Cambria" w:eastAsia="Cambria"/>
+          <w:color w:val="auto"/>
+          <w:spacing w:val="0"/>
+          <w:position w:val="0"/>
+          <w:sz w:val="22"/>
+          <w:shd w:fill="auto" w:val="clear"/>
+        </w:rPr>
+        <w:t xml:space="preserve">val kapcsolatban. Bootstrapet haszn</w:t>
+      </w:r>
+      <w:r>
+        <w:rPr>
+          <w:rFonts w:ascii="Cambria" w:hAnsi="Cambria" w:cs="Cambria" w:eastAsia="Cambria"/>
+          <w:color w:val="auto"/>
+          <w:spacing w:val="0"/>
+          <w:position w:val="0"/>
+          <w:sz w:val="22"/>
+          <w:shd w:fill="auto" w:val="clear"/>
+        </w:rPr>
+        <w:t xml:space="preserve">á</w:t>
+      </w:r>
+      <w:r>
+        <w:rPr>
+          <w:rFonts w:ascii="Cambria" w:hAnsi="Cambria" w:cs="Cambria" w:eastAsia="Cambria"/>
+          <w:color w:val="auto"/>
+          <w:spacing w:val="0"/>
+          <w:position w:val="0"/>
+          <w:sz w:val="22"/>
+          <w:shd w:fill="auto" w:val="clear"/>
+        </w:rPr>
+        <w:t xml:space="preserve">lni el</w:t>
+      </w:r>
+      <w:r>
+        <w:rPr>
+          <w:rFonts w:ascii="Cambria" w:hAnsi="Cambria" w:cs="Cambria" w:eastAsia="Cambria"/>
+          <w:color w:val="auto"/>
+          <w:spacing w:val="0"/>
+          <w:position w:val="0"/>
+          <w:sz w:val="22"/>
+          <w:shd w:fill="auto" w:val="clear"/>
+        </w:rPr>
+        <w:t xml:space="preserve">é</w:t>
+      </w:r>
+      <w:r>
+        <w:rPr>
+          <w:rFonts w:ascii="Cambria" w:hAnsi="Cambria" w:cs="Cambria" w:eastAsia="Cambria"/>
+          <w:color w:val="auto"/>
+          <w:spacing w:val="0"/>
+          <w:position w:val="0"/>
+          <w:sz w:val="22"/>
+          <w:shd w:fill="auto" w:val="clear"/>
+        </w:rPr>
+        <w:t xml:space="preserve">gg</w:t>
+      </w:r>
+      <w:r>
+        <w:rPr>
+          <w:rFonts w:ascii="Cambria" w:hAnsi="Cambria" w:cs="Cambria" w:eastAsia="Cambria"/>
+          <w:color w:val="auto"/>
+          <w:spacing w:val="0"/>
+          <w:position w:val="0"/>
+          <w:sz w:val="22"/>
+          <w:shd w:fill="auto" w:val="clear"/>
+        </w:rPr>
+        <w:t xml:space="preserve">é</w:t>
+      </w:r>
+      <w:r>
+        <w:rPr>
+          <w:rFonts w:ascii="Cambria" w:hAnsi="Cambria" w:cs="Cambria" w:eastAsia="Cambria"/>
+          <w:color w:val="auto"/>
+          <w:spacing w:val="0"/>
+          <w:position w:val="0"/>
+          <w:sz w:val="22"/>
+          <w:shd w:fill="auto" w:val="clear"/>
+        </w:rPr>
+        <w:t xml:space="preserve"> </w:t>
+      </w:r>
+      <w:r>
+        <w:rPr>
+          <w:rFonts w:ascii="Cambria" w:hAnsi="Cambria" w:cs="Cambria" w:eastAsia="Cambria"/>
+          <w:color w:val="auto"/>
+          <w:spacing w:val="0"/>
+          <w:position w:val="0"/>
+          <w:sz w:val="22"/>
+          <w:shd w:fill="auto" w:val="clear"/>
+        </w:rPr>
+        <w:t xml:space="preserve">é</w:t>
+      </w:r>
+      <w:r>
+        <w:rPr>
+          <w:rFonts w:ascii="Cambria" w:hAnsi="Cambria" w:cs="Cambria" w:eastAsia="Cambria"/>
+          <w:color w:val="auto"/>
+          <w:spacing w:val="0"/>
+          <w:position w:val="0"/>
+          <w:sz w:val="22"/>
+          <w:shd w:fill="auto" w:val="clear"/>
+        </w:rPr>
+        <w:t xml:space="preserve">rdekes volt, nagyon </w:t>
+      </w:r>
+      <w:r>
+        <w:rPr>
+          <w:rFonts w:ascii="Cambria" w:hAnsi="Cambria" w:cs="Cambria" w:eastAsia="Cambria"/>
+          <w:color w:val="auto"/>
+          <w:spacing w:val="0"/>
+          <w:position w:val="0"/>
+          <w:sz w:val="22"/>
+          <w:shd w:fill="auto" w:val="clear"/>
+        </w:rPr>
+        <w:t xml:space="preserve">ú</w:t>
+      </w:r>
+      <w:r>
+        <w:rPr>
+          <w:rFonts w:ascii="Cambria" w:hAnsi="Cambria" w:cs="Cambria" w:eastAsia="Cambria"/>
+          <w:color w:val="auto"/>
+          <w:spacing w:val="0"/>
+          <w:position w:val="0"/>
+          <w:sz w:val="22"/>
+          <w:shd w:fill="auto" w:val="clear"/>
+        </w:rPr>
+        <w:t xml:space="preserve">j volt m</w:t>
+      </w:r>
+      <w:r>
+        <w:rPr>
+          <w:rFonts w:ascii="Cambria" w:hAnsi="Cambria" w:cs="Cambria" w:eastAsia="Cambria"/>
+          <w:color w:val="auto"/>
+          <w:spacing w:val="0"/>
+          <w:position w:val="0"/>
+          <w:sz w:val="22"/>
+          <w:shd w:fill="auto" w:val="clear"/>
+        </w:rPr>
+        <w:t xml:space="preserve">é</w:t>
+      </w:r>
+      <w:r>
+        <w:rPr>
+          <w:rFonts w:ascii="Cambria" w:hAnsi="Cambria" w:cs="Cambria" w:eastAsia="Cambria"/>
+          <w:color w:val="auto"/>
+          <w:spacing w:val="0"/>
+          <w:position w:val="0"/>
+          <w:sz w:val="22"/>
+          <w:shd w:fill="auto" w:val="clear"/>
+        </w:rPr>
+        <w:t xml:space="preserve">g sz</w:t>
+      </w:r>
+      <w:r>
+        <w:rPr>
+          <w:rFonts w:ascii="Cambria" w:hAnsi="Cambria" w:cs="Cambria" w:eastAsia="Cambria"/>
+          <w:color w:val="auto"/>
+          <w:spacing w:val="0"/>
+          <w:position w:val="0"/>
+          <w:sz w:val="22"/>
+          <w:shd w:fill="auto" w:val="clear"/>
+        </w:rPr>
+        <w:t xml:space="preserve">á</w:t>
+      </w:r>
+      <w:r>
+        <w:rPr>
+          <w:rFonts w:ascii="Cambria" w:hAnsi="Cambria" w:cs="Cambria" w:eastAsia="Cambria"/>
+          <w:color w:val="auto"/>
+          <w:spacing w:val="0"/>
+          <w:position w:val="0"/>
+          <w:sz w:val="22"/>
+          <w:shd w:fill="auto" w:val="clear"/>
+        </w:rPr>
+        <w:t xml:space="preserve">momra a projekt elej</w:t>
+      </w:r>
+      <w:r>
+        <w:rPr>
+          <w:rFonts w:ascii="Cambria" w:hAnsi="Cambria" w:cs="Cambria" w:eastAsia="Cambria"/>
+          <w:color w:val="auto"/>
+          <w:spacing w:val="0"/>
+          <w:position w:val="0"/>
+          <w:sz w:val="22"/>
+          <w:shd w:fill="auto" w:val="clear"/>
+        </w:rPr>
+        <w:t xml:space="preserve">é</w:t>
+      </w:r>
+      <w:r>
+        <w:rPr>
+          <w:rFonts w:ascii="Cambria" w:hAnsi="Cambria" w:cs="Cambria" w:eastAsia="Cambria"/>
+          <w:color w:val="auto"/>
+          <w:spacing w:val="0"/>
+          <w:position w:val="0"/>
+          <w:sz w:val="22"/>
+          <w:shd w:fill="auto" w:val="clear"/>
+        </w:rPr>
+        <w:t xml:space="preserve">n, de </w:t>
+      </w:r>
+      <w:r>
+        <w:rPr>
+          <w:rFonts w:ascii="Cambria" w:hAnsi="Cambria" w:cs="Cambria" w:eastAsia="Cambria"/>
+          <w:color w:val="auto"/>
+          <w:spacing w:val="0"/>
+          <w:position w:val="0"/>
+          <w:sz w:val="22"/>
+          <w:shd w:fill="auto" w:val="clear"/>
+        </w:rPr>
+        <w:t xml:space="preserve">ú</w:t>
+      </w:r>
+      <w:r>
+        <w:rPr>
+          <w:rFonts w:ascii="Cambria" w:hAnsi="Cambria" w:cs="Cambria" w:eastAsia="Cambria"/>
+          <w:color w:val="auto"/>
+          <w:spacing w:val="0"/>
+          <w:position w:val="0"/>
+          <w:sz w:val="22"/>
+          <w:shd w:fill="auto" w:val="clear"/>
+        </w:rPr>
+        <w:t xml:space="preserve">gy </w:t>
+      </w:r>
+      <w:r>
+        <w:rPr>
+          <w:rFonts w:ascii="Cambria" w:hAnsi="Cambria" w:cs="Cambria" w:eastAsia="Cambria"/>
+          <w:color w:val="auto"/>
+          <w:spacing w:val="0"/>
+          <w:position w:val="0"/>
+          <w:sz w:val="22"/>
+          <w:shd w:fill="auto" w:val="clear"/>
+        </w:rPr>
+        <w:t xml:space="preserve">é</w:t>
+      </w:r>
+      <w:r>
+        <w:rPr>
+          <w:rFonts w:ascii="Cambria" w:hAnsi="Cambria" w:cs="Cambria" w:eastAsia="Cambria"/>
+          <w:color w:val="auto"/>
+          <w:spacing w:val="0"/>
+          <w:position w:val="0"/>
+          <w:sz w:val="22"/>
+          <w:shd w:fill="auto" w:val="clear"/>
+        </w:rPr>
+        <w:t xml:space="preserve">rzem mostm</w:t>
+      </w:r>
+      <w:r>
+        <w:rPr>
+          <w:rFonts w:ascii="Cambria" w:hAnsi="Cambria" w:cs="Cambria" w:eastAsia="Cambria"/>
+          <w:color w:val="auto"/>
+          <w:spacing w:val="0"/>
+          <w:position w:val="0"/>
+          <w:sz w:val="22"/>
+          <w:shd w:fill="auto" w:val="clear"/>
+        </w:rPr>
+        <w:t xml:space="preserve">á</w:t>
+      </w:r>
+      <w:r>
+        <w:rPr>
+          <w:rFonts w:ascii="Cambria" w:hAnsi="Cambria" w:cs="Cambria" w:eastAsia="Cambria"/>
+          <w:color w:val="auto"/>
+          <w:spacing w:val="0"/>
+          <w:position w:val="0"/>
+          <w:sz w:val="22"/>
+          <w:shd w:fill="auto" w:val="clear"/>
+        </w:rPr>
+        <w:t xml:space="preserve">r </w:t>
+      </w:r>
+      <w:r>
+        <w:rPr>
+          <w:rFonts w:ascii="Cambria" w:hAnsi="Cambria" w:cs="Cambria" w:eastAsia="Cambria"/>
+          <w:color w:val="auto"/>
+          <w:spacing w:val="0"/>
+          <w:position w:val="0"/>
+          <w:sz w:val="22"/>
+          <w:shd w:fill="auto" w:val="clear"/>
+        </w:rPr>
+        <w:t xml:space="preserve">ú</w:t>
+      </w:r>
+      <w:r>
+        <w:rPr>
+          <w:rFonts w:ascii="Cambria" w:hAnsi="Cambria" w:cs="Cambria" w:eastAsia="Cambria"/>
+          <w:color w:val="auto"/>
+          <w:spacing w:val="0"/>
+          <w:position w:val="0"/>
+          <w:sz w:val="22"/>
+          <w:shd w:fill="auto" w:val="clear"/>
+        </w:rPr>
+        <w:t xml:space="preserve">gy nagyj</w:t>
+      </w:r>
+      <w:r>
+        <w:rPr>
+          <w:rFonts w:ascii="Cambria" w:hAnsi="Cambria" w:cs="Cambria" w:eastAsia="Cambria"/>
+          <w:color w:val="auto"/>
+          <w:spacing w:val="0"/>
+          <w:position w:val="0"/>
+          <w:sz w:val="22"/>
+          <w:shd w:fill="auto" w:val="clear"/>
+        </w:rPr>
+        <w:t xml:space="preserve">á</w:t>
+      </w:r>
+      <w:r>
+        <w:rPr>
+          <w:rFonts w:ascii="Cambria" w:hAnsi="Cambria" w:cs="Cambria" w:eastAsia="Cambria"/>
+          <w:color w:val="auto"/>
+          <w:spacing w:val="0"/>
+          <w:position w:val="0"/>
+          <w:sz w:val="22"/>
+          <w:shd w:fill="auto" w:val="clear"/>
+        </w:rPr>
+        <w:t xml:space="preserve">b</w:t>
+      </w:r>
+      <w:r>
+        <w:rPr>
+          <w:rFonts w:ascii="Cambria" w:hAnsi="Cambria" w:cs="Cambria" w:eastAsia="Cambria"/>
+          <w:color w:val="auto"/>
+          <w:spacing w:val="0"/>
+          <w:position w:val="0"/>
+          <w:sz w:val="22"/>
+          <w:shd w:fill="auto" w:val="clear"/>
+        </w:rPr>
+        <w:t xml:space="preserve">ó</w:t>
+      </w:r>
+      <w:r>
+        <w:rPr>
+          <w:rFonts w:ascii="Cambria" w:hAnsi="Cambria" w:cs="Cambria" w:eastAsia="Cambria"/>
+          <w:color w:val="auto"/>
+          <w:spacing w:val="0"/>
+          <w:position w:val="0"/>
+          <w:sz w:val="22"/>
+          <w:shd w:fill="auto" w:val="clear"/>
+        </w:rPr>
+        <w:t xml:space="preserve">l hozz</w:t>
+      </w:r>
+      <w:r>
+        <w:rPr>
+          <w:rFonts w:ascii="Cambria" w:hAnsi="Cambria" w:cs="Cambria" w:eastAsia="Cambria"/>
+          <w:color w:val="auto"/>
+          <w:spacing w:val="0"/>
+          <w:position w:val="0"/>
+          <w:sz w:val="22"/>
+          <w:shd w:fill="auto" w:val="clear"/>
+        </w:rPr>
+        <w:t xml:space="preserve">á</w:t>
+      </w:r>
+      <w:r>
+        <w:rPr>
+          <w:rFonts w:ascii="Cambria" w:hAnsi="Cambria" w:cs="Cambria" w:eastAsia="Cambria"/>
+          <w:color w:val="auto"/>
+          <w:spacing w:val="0"/>
+          <w:position w:val="0"/>
+          <w:sz w:val="22"/>
+          <w:shd w:fill="auto" w:val="clear"/>
+        </w:rPr>
+        <w:t xml:space="preserve"> szoktam. </w:t>
+      </w:r>
     </w:p>
     <w:p>
       <w:pPr>

</xml_diff>